<commit_message>
Corrections for cells 8, 16 and 19 and their documentations
</commit_message>
<xml_diff>
--- a/dev/docs/Test_Dataset_16_GEOMOD.docx
+++ b/dev/docs/Test_Dataset_16_GEOMOD.docx
@@ -103,43 +103,7 @@
           <w:sz w:val="28"/>
           <w:szCs w:val="28"/>
         </w:rPr>
-        <w:t xml:space="preserve"> (</w:t>
-      </w:r>
-      <w:r>
-        <w:rPr>
-          <w:b/>
-          <w:color w:val="000000" w:themeColor="text1"/>
-          <w:sz w:val="28"/>
-          <w:szCs w:val="28"/>
-        </w:rPr>
-        <w:t xml:space="preserve">FINAL </w:t>
-      </w:r>
-      <w:r>
-        <w:rPr>
-          <w:b/>
-          <w:color w:val="000000" w:themeColor="text1"/>
-          <w:sz w:val="28"/>
-          <w:szCs w:val="28"/>
-        </w:rPr>
-        <w:t>20220</w:t>
-      </w:r>
-      <w:r>
-        <w:rPr>
-          <w:b/>
-          <w:color w:val="000000" w:themeColor="text1"/>
-          <w:sz w:val="28"/>
-          <w:szCs w:val="28"/>
-        </w:rPr>
-        <w:t>701</w:t>
-      </w:r>
-      <w:r>
-        <w:rPr>
-          <w:b/>
-          <w:color w:val="000000" w:themeColor="text1"/>
-          <w:sz w:val="28"/>
-          <w:szCs w:val="28"/>
-        </w:rPr>
-        <w:t>)</w:t>
+        <w:t xml:space="preserve"> </w:t>
       </w:r>
     </w:p>
     <w:tbl>
@@ -1053,7 +1017,29 @@
                 <w:szCs w:val="20"/>
                 <w:lang w:val="en-US" w:eastAsia="en-US"/>
               </w:rPr>
-              <w:t>Cargo Transhipment Area</w:t>
+              <w:t xml:space="preserve">Cargo </w:t>
+            </w:r>
+            <w:proofErr w:type="spellStart"/>
+            <w:r>
+              <w:rPr>
+                <w:rFonts w:ascii="Calibri" w:eastAsia="Times New Roman" w:hAnsi="Calibri" w:cs="Calibri"/>
+                <w:color w:val="000000"/>
+                <w:sz w:val="20"/>
+                <w:szCs w:val="20"/>
+                <w:lang w:val="en-US" w:eastAsia="en-US"/>
+              </w:rPr>
+              <w:t>Transhipment</w:t>
+            </w:r>
+            <w:proofErr w:type="spellEnd"/>
+            <w:r>
+              <w:rPr>
+                <w:rFonts w:ascii="Calibri" w:eastAsia="Times New Roman" w:hAnsi="Calibri" w:cs="Calibri"/>
+                <w:color w:val="000000"/>
+                <w:sz w:val="20"/>
+                <w:szCs w:val="20"/>
+                <w:lang w:val="en-US" w:eastAsia="en-US"/>
+              </w:rPr>
+              <w:t xml:space="preserve"> Area</w:t>
             </w:r>
             <w:r>
               <w:rPr>
@@ -3098,7 +3084,15 @@
         <w:t xml:space="preserve"> </w:t>
       </w:r>
       <w:r>
-        <w:t xml:space="preserve">a logical combination in terms of geometry they do not need to reflect real world </w:t>
+        <w:t xml:space="preserve">a logical combination in terms of </w:t>
+      </w:r>
+      <w:proofErr w:type="gramStart"/>
+      <w:r>
+        <w:t>geometry</w:t>
+      </w:r>
+      <w:proofErr w:type="gramEnd"/>
+      <w:r>
+        <w:t xml:space="preserve"> they do not need to reflect real world </w:t>
       </w:r>
       <w:r>
         <w:t xml:space="preserve">features so an approach similar to that used in S-64 dataset </w:t>
@@ -23873,21 +23867,15 @@
 </file>
 
 <file path=customXml/item1.xml><?xml version="1.0" encoding="utf-8"?>
-<b:Sources xmlns:b="http://schemas.openxmlformats.org/officeDocument/2006/bibliography" xmlns="http://schemas.openxmlformats.org/officeDocument/2006/bibliography" SelectedStyle="\APASixthEditionOfficeOnline.xsl" StyleName="APA" Version="6"/>
+<?mso-contentType ?>
+<FormTemplates xmlns="http://schemas.microsoft.com/sharepoint/v3/contenttype/forms">
+  <Display>DocumentLibraryForm</Display>
+  <Edit>DocumentLibraryForm</Edit>
+  <New>DocumentLibraryForm</New>
+</FormTemplates>
 </file>
 
 <file path=customXml/item2.xml><?xml version="1.0" encoding="utf-8"?>
-<p:properties xmlns:p="http://schemas.microsoft.com/office/2006/metadata/properties" xmlns:xsi="http://www.w3.org/2001/XMLSchema-instance" xmlns:pc="http://schemas.microsoft.com/office/infopath/2007/PartnerControls">
-  <documentManagement>
-    <lcf76f155ced4ddcb4097134ff3c332f xmlns="a5de893b-c722-4ec2-8e11-ead4310e3e99">
-      <Terms xmlns="http://schemas.microsoft.com/office/infopath/2007/PartnerControls"/>
-    </lcf76f155ced4ddcb4097134ff3c332f>
-    <TaxCatchAll xmlns="3afcca85-626d-40cf-8493-15e01d150ad7" xsi:nil="true"/>
-  </documentManagement>
-</p:properties>
-</file>
-
-<file path=customXml/item3.xml><?xml version="1.0" encoding="utf-8"?>
 <ct:contentTypeSchema xmlns:ct="http://schemas.microsoft.com/office/2006/metadata/contentType" xmlns:ma="http://schemas.microsoft.com/office/2006/metadata/properties/metaAttributes" ct:_="" ma:_="" ma:contentTypeName="Document" ma:contentTypeID="0x0101005453E4A9CE5A3A42965B93716DE6227D" ma:contentTypeVersion="15" ma:contentTypeDescription="Create a new document." ma:contentTypeScope="" ma:versionID="d06a5bb4597991f69e0c0e7e264ace46">
   <xsd:schema xmlns:xsd="http://www.w3.org/2001/XMLSchema" xmlns:xs="http://www.w3.org/2001/XMLSchema" xmlns:p="http://schemas.microsoft.com/office/2006/metadata/properties" xmlns:ns2="a5de893b-c722-4ec2-8e11-ead4310e3e99" xmlns:ns3="3afcca85-626d-40cf-8493-15e01d150ad7" targetNamespace="http://schemas.microsoft.com/office/2006/metadata/properties" ma:root="true" ma:fieldsID="9b990f59f193ac1f49024f0dd5f1b0ec" ns2:_="" ns3:_="">
     <xsd:import namespace="a5de893b-c722-4ec2-8e11-ead4310e3e99"/>
@@ -24124,35 +24112,30 @@
 </ct:contentTypeSchema>
 </file>
 
+<file path=customXml/item3.xml><?xml version="1.0" encoding="utf-8"?>
+<b:Sources xmlns:b="http://schemas.openxmlformats.org/officeDocument/2006/bibliography" xmlns="http://schemas.openxmlformats.org/officeDocument/2006/bibliography" SelectedStyle="\APASixthEditionOfficeOnline.xsl" StyleName="APA" Version="6"/>
+</file>
+
 <file path=customXml/item4.xml><?xml version="1.0" encoding="utf-8"?>
-<?mso-contentType ?>
-<FormTemplates xmlns="http://schemas.microsoft.com/sharepoint/v3/contenttype/forms">
-  <Display>DocumentLibraryForm</Display>
-  <Edit>DocumentLibraryForm</Edit>
-  <New>DocumentLibraryForm</New>
-</FormTemplates>
+<p:properties xmlns:p="http://schemas.microsoft.com/office/2006/metadata/properties" xmlns:xsi="http://www.w3.org/2001/XMLSchema-instance" xmlns:pc="http://schemas.microsoft.com/office/infopath/2007/PartnerControls">
+  <documentManagement>
+    <lcf76f155ced4ddcb4097134ff3c332f xmlns="a5de893b-c722-4ec2-8e11-ead4310e3e99">
+      <Terms xmlns="http://schemas.microsoft.com/office/infopath/2007/PartnerControls"/>
+    </lcf76f155ced4ddcb4097134ff3c332f>
+    <TaxCatchAll xmlns="3afcca85-626d-40cf-8493-15e01d150ad7" xsi:nil="true"/>
+  </documentManagement>
+</p:properties>
 </file>
 
 <file path=customXml/itemProps1.xml><?xml version="1.0" encoding="utf-8"?>
-<ds:datastoreItem xmlns:ds="http://schemas.openxmlformats.org/officeDocument/2006/customXml" ds:itemID="{73CF753F-5B6E-4934-9285-C61A57B8793A}">
+<ds:datastoreItem xmlns:ds="http://schemas.openxmlformats.org/officeDocument/2006/customXml" ds:itemID="{7D618B48-00E5-41C0-B848-94495A59F1ED}">
   <ds:schemaRefs>
-    <ds:schemaRef ds:uri="http://schemas.openxmlformats.org/officeDocument/2006/bibliography"/>
+    <ds:schemaRef ds:uri="http://schemas.microsoft.com/sharepoint/v3/contenttype/forms"/>
   </ds:schemaRefs>
 </ds:datastoreItem>
 </file>
 
 <file path=customXml/itemProps2.xml><?xml version="1.0" encoding="utf-8"?>
-<ds:datastoreItem xmlns:ds="http://schemas.openxmlformats.org/officeDocument/2006/customXml" ds:itemID="{06B2530F-FF4D-4593-AB40-9693D788F9DC}">
-  <ds:schemaRefs>
-    <ds:schemaRef ds:uri="http://schemas.microsoft.com/office/2006/metadata/properties"/>
-    <ds:schemaRef ds:uri="http://schemas.microsoft.com/office/infopath/2007/PartnerControls"/>
-    <ds:schemaRef ds:uri="a5de893b-c722-4ec2-8e11-ead4310e3e99"/>
-    <ds:schemaRef ds:uri="3afcca85-626d-40cf-8493-15e01d150ad7"/>
-  </ds:schemaRefs>
-</ds:datastoreItem>
-</file>
-
-<file path=customXml/itemProps3.xml><?xml version="1.0" encoding="utf-8"?>
 <ds:datastoreItem xmlns:ds="http://schemas.openxmlformats.org/officeDocument/2006/customXml" ds:itemID="{BB74B081-DB64-44DD-95E4-4005AB71EE9C}">
   <ds:schemaRefs>
     <ds:schemaRef ds:uri="http://schemas.microsoft.com/office/2006/metadata/contentType"/>
@@ -24171,10 +24154,21 @@
 </ds:datastoreItem>
 </file>
 
+<file path=customXml/itemProps3.xml><?xml version="1.0" encoding="utf-8"?>
+<ds:datastoreItem xmlns:ds="http://schemas.openxmlformats.org/officeDocument/2006/customXml" ds:itemID="{73CF753F-5B6E-4934-9285-C61A57B8793A}">
+  <ds:schemaRefs>
+    <ds:schemaRef ds:uri="http://schemas.openxmlformats.org/officeDocument/2006/bibliography"/>
+  </ds:schemaRefs>
+</ds:datastoreItem>
+</file>
+
 <file path=customXml/itemProps4.xml><?xml version="1.0" encoding="utf-8"?>
-<ds:datastoreItem xmlns:ds="http://schemas.openxmlformats.org/officeDocument/2006/customXml" ds:itemID="{7D618B48-00E5-41C0-B848-94495A59F1ED}">
+<ds:datastoreItem xmlns:ds="http://schemas.openxmlformats.org/officeDocument/2006/customXml" ds:itemID="{06B2530F-FF4D-4593-AB40-9693D788F9DC}">
   <ds:schemaRefs>
-    <ds:schemaRef ds:uri="http://schemas.microsoft.com/sharepoint/v3/contenttype/forms"/>
+    <ds:schemaRef ds:uri="http://schemas.microsoft.com/office/2006/metadata/properties"/>
+    <ds:schemaRef ds:uri="http://schemas.microsoft.com/office/infopath/2007/PartnerControls"/>
+    <ds:schemaRef ds:uri="a5de893b-c722-4ec2-8e11-ead4310e3e99"/>
+    <ds:schemaRef ds:uri="3afcca85-626d-40cf-8493-15e01d150ad7"/>
   </ds:schemaRefs>
 </ds:datastoreItem>
 </file>
</xml_diff>